<commit_message>
verbesserung README.md & README.Docker.md
</commit_message>
<xml_diff>
--- a/Documents/ZLI/Development Fundamentals/Abschlussaufgabe/Abschlussaufgabe-Development-Fundamentals.docx
+++ b/Documents/ZLI/Development Fundamentals/Abschlussaufgabe/Abschlussaufgabe-Development-Fundamentals.docx
@@ -274,7 +274,7 @@
               </mc:Choice>
               <mc:Fallback>
                 <w:pict>
-                  <v:group w14:anchorId="5A36C387" id="Gruppe 149" o:spid="_x0000_s1026" style="position:absolute;margin-left:0;margin-top:0;width:8in;height:95.7pt;z-index:251673600;mso-width-percent:941;mso-height-percent:121;mso-top-percent:23;mso-position-horizontal:center;mso-position-horizontal-relative:page;mso-position-vertical-relative:page;mso-width-percent:941;mso-height-percent:121;mso-top-percent:23" coordorigin="" coordsize="73152,12161" o:gfxdata="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">
+                  <v:group w14:anchorId="60D10873" id="Gruppe 149" o:spid="_x0000_s1026" style="position:absolute;margin-left:0;margin-top:0;width:8in;height:95.7pt;z-index:251673600;mso-width-percent:941;mso-height-percent:121;mso-top-percent:23;mso-position-horizontal:center;mso-position-horizontal-relative:page;mso-position-vertical-relative:page;mso-width-percent:941;mso-height-percent:121;mso-top-percent:23" coordorigin="" coordsize="73152,12161" o:gfxdata="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">
                     <v:shape id="Rechteck 51" o:spid="_x0000_s1027" style="position:absolute;width:73152;height:11303;visibility:visible;mso-wrap-style:square;v-text-anchor:middle" coordsize="7312660,1129665" o:gfxdata="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" path="m,l7312660,r,1129665l3619500,733425,,1091565,,xe" fillcolor="#156082 [3204]" stroked="f" strokeweight="1.5pt">
                       <v:stroke joinstyle="miter"/>
                       <v:path arrowok="t" o:connecttype="custom" o:connectlocs="0,0;7315200,0;7315200,1130373;3620757,733885;0,1092249;0,0" o:connectangles="0,0,0,0,0,0"/>
@@ -1680,7 +1680,7 @@
           </mc:Choice>
           <mc:Fallback>
             <w:pict>
-              <v:shapetype w14:anchorId="403C3044" id="_x0000_t32" coordsize="21600,21600" o:spt="32" o:oned="t" path="m,l21600,21600e" filled="f">
+              <v:shapetype w14:anchorId="55552CC8" id="_x0000_t32" coordsize="21600,21600" o:spt="32" o:oned="t" path="m,l21600,21600e" filled="f">
                 <v:path arrowok="t" fillok="f" o:connecttype="none"/>
                 <o:lock v:ext="edit" shapetype="t"/>
               </v:shapetype>
@@ -1753,7 +1753,7 @@
           </mc:Choice>
           <mc:Fallback>
             <w:pict>
-              <v:shape w14:anchorId="25216BE1" id="Gerade Verbindung mit Pfeil 4" o:spid="_x0000_s1026" type="#_x0000_t32" style="position:absolute;margin-left:380.15pt;margin-top:319.25pt;width:53.9pt;height:29.15pt;z-index:251683840;visibility:visible;mso-wrap-style:square;mso-wrap-distance-left:9pt;mso-wrap-distance-top:0;mso-wrap-distance-right:9pt;mso-wrap-distance-bottom:0;mso-position-horizontal:absolute;mso-position-horizontal-relative:text;mso-position-vertical:absolute;mso-position-vertical-relative:text" o:gfxdata="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" strokecolor="#e00" strokeweight="1.5pt">
+              <v:shape w14:anchorId="50F7C840" id="Gerade Verbindung mit Pfeil 4" o:spid="_x0000_s1026" type="#_x0000_t32" style="position:absolute;margin-left:380.15pt;margin-top:319.25pt;width:53.9pt;height:29.15pt;z-index:251683840;visibility:visible;mso-wrap-style:square;mso-wrap-distance-left:9pt;mso-wrap-distance-top:0;mso-wrap-distance-right:9pt;mso-wrap-distance-bottom:0;mso-position-horizontal:absolute;mso-position-horizontal-relative:text;mso-position-vertical:absolute;mso-position-vertical-relative:text" o:gfxdata="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" strokecolor="#e00" strokeweight="1.5pt">
                 <v:stroke endarrow="block" joinstyle="miter"/>
               </v:shape>
             </w:pict>
@@ -1917,7 +1917,7 @@
           </mc:Choice>
           <mc:Fallback>
             <w:pict>
-              <v:group w14:anchorId="1402475D" id="Gruppieren 3" o:spid="_x0000_s1026" style="position:absolute;margin-left:402.4pt;margin-top:31.9pt;width:453.6pt;height:251.95pt;z-index:251676672;mso-position-horizontal:right;mso-position-horizontal-relative:margin" coordsize="57607,31997" o:gfxdata="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">
+              <v:group w14:anchorId="210F1FDB" id="Gruppieren 3" o:spid="_x0000_s1026" style="position:absolute;margin-left:402.4pt;margin-top:31.9pt;width:453.6pt;height:251.95pt;z-index:251676672;mso-position-horizontal:right;mso-position-horizontal-relative:margin" coordsize="57607,31997" o:gfxdata="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">
                 <v:shapetype id="_x0000_t75" coordsize="21600,21600" o:spt="75" o:preferrelative="t" path="m@4@5l@4@11@9@11@9@5xe" filled="f" stroked="f">
                   <v:stroke joinstyle="miter"/>
                   <v:formulas>
@@ -2462,15 +2462,15 @@
       <w:r>
         <w:lastRenderedPageBreak/>
         <w:drawing>
-          <wp:anchor distT="0" distB="0" distL="114300" distR="114300" simplePos="0" relativeHeight="251698176" behindDoc="0" locked="0" layoutInCell="1" allowOverlap="1" wp14:anchorId="36F47B85" wp14:editId="5A0152E2">
+          <wp:anchor distT="0" distB="0" distL="114300" distR="114300" simplePos="0" relativeHeight="251698176" behindDoc="0" locked="0" layoutInCell="1" allowOverlap="1" wp14:anchorId="36F47B85" wp14:editId="209112B8">
             <wp:simplePos x="0" y="0"/>
             <wp:positionH relativeFrom="margin">
               <wp:align>center</wp:align>
             </wp:positionH>
             <wp:positionV relativeFrom="paragraph">
-              <wp:posOffset>952114</wp:posOffset>
+              <wp:posOffset>950595</wp:posOffset>
             </wp:positionV>
-            <wp:extent cx="1590897" cy="438211"/>
+            <wp:extent cx="1590675" cy="438150"/>
             <wp:effectExtent l="0" t="0" r="9525" b="0"/>
             <wp:wrapSquare wrapText="bothSides"/>
             <wp:docPr id="1927435402" name="Grafik 1"/>
@@ -2499,7 +2499,7 @@
                   <pic:spPr>
                     <a:xfrm>
                       <a:off x="0" y="0"/>
-                      <a:ext cx="1590897" cy="438211"/>
+                      <a:ext cx="1590675" cy="438150"/>
                     </a:xfrm>
                     <a:prstGeom prst="rect">
                       <a:avLst/>
@@ -2513,15 +2513,15 @@
       </w:r>
       <w:r>
         <w:drawing>
-          <wp:anchor distT="0" distB="0" distL="114300" distR="114300" simplePos="0" relativeHeight="251697152" behindDoc="0" locked="0" layoutInCell="1" allowOverlap="1" wp14:anchorId="0297D542" wp14:editId="243571BA">
+          <wp:anchor distT="0" distB="0" distL="114300" distR="114300" simplePos="0" relativeHeight="251697152" behindDoc="0" locked="0" layoutInCell="1" allowOverlap="1" wp14:anchorId="0297D542" wp14:editId="76517ED1">
             <wp:simplePos x="0" y="0"/>
             <wp:positionH relativeFrom="margin">
               <wp:align>center</wp:align>
             </wp:positionH>
             <wp:positionV relativeFrom="paragraph">
-              <wp:posOffset>660287</wp:posOffset>
+              <wp:posOffset>692785</wp:posOffset>
             </wp:positionV>
-            <wp:extent cx="1486107" cy="152421"/>
+            <wp:extent cx="1485900" cy="152400"/>
             <wp:effectExtent l="0" t="0" r="0" b="0"/>
             <wp:wrapSquare wrapText="bothSides"/>
             <wp:docPr id="13862130" name="Grafik 1"/>
@@ -2550,7 +2550,7 @@
                   <pic:spPr>
                     <a:xfrm>
                       <a:off x="0" y="0"/>
-                      <a:ext cx="1486107" cy="152421"/>
+                      <a:ext cx="1485900" cy="152400"/>
                     </a:xfrm>
                     <a:prstGeom prst="rect">
                       <a:avLst/>
@@ -2564,13 +2564,13 @@
       </w:r>
       <w:r>
         <w:drawing>
-          <wp:anchor distT="0" distB="0" distL="114300" distR="114300" simplePos="0" relativeHeight="251696128" behindDoc="0" locked="0" layoutInCell="1" allowOverlap="1" wp14:anchorId="26E90F82" wp14:editId="38A8DA0B">
+          <wp:anchor distT="0" distB="0" distL="114300" distR="114300" simplePos="0" relativeHeight="251696128" behindDoc="0" locked="0" layoutInCell="1" allowOverlap="1" wp14:anchorId="26E90F82" wp14:editId="503E2C39">
             <wp:simplePos x="0" y="0"/>
-            <wp:positionH relativeFrom="column">
-              <wp:posOffset>-2224</wp:posOffset>
+            <wp:positionH relativeFrom="margin">
+              <wp:align>right</wp:align>
             </wp:positionH>
             <wp:positionV relativeFrom="paragraph">
-              <wp:posOffset>444</wp:posOffset>
+              <wp:posOffset>366</wp:posOffset>
             </wp:positionV>
             <wp:extent cx="5760720" cy="576580"/>
             <wp:effectExtent l="0" t="0" r="0" b="0"/>
@@ -2614,9 +2614,137 @@
         </w:drawing>
       </w:r>
     </w:p>
+    <w:p>
+      <w:pPr>
+        <w:pStyle w:val="berschrift2"/>
+        <w:rPr>
+          <w:lang w:val="en-US"/>
+        </w:rPr>
+      </w:pPr>
+      <w:r>
+        <w:lastRenderedPageBreak/>
+        <w:drawing>
+          <wp:anchor distT="0" distB="0" distL="114300" distR="114300" simplePos="0" relativeHeight="251699200" behindDoc="0" locked="0" layoutInCell="1" allowOverlap="1" wp14:anchorId="79DA6838" wp14:editId="372A324F">
+            <wp:simplePos x="0" y="0"/>
+            <wp:positionH relativeFrom="margin">
+              <wp:align>right</wp:align>
+            </wp:positionH>
+            <wp:positionV relativeFrom="paragraph">
+              <wp:posOffset>852030</wp:posOffset>
+            </wp:positionV>
+            <wp:extent cx="5760720" cy="5441950"/>
+            <wp:effectExtent l="0" t="0" r="0" b="6350"/>
+            <wp:wrapSquare wrapText="bothSides"/>
+            <wp:docPr id="20999426" name="Grafik 1" descr="Ein Bild, das Text, Screenshot enthält.&#10;&#10;KI-generierte Inhalte können fehlerhaft sein."/>
+            <wp:cNvGraphicFramePr>
+              <a:graphicFrameLocks xmlns:a="http://schemas.openxmlformats.org/drawingml/2006/main" noChangeAspect="1"/>
+            </wp:cNvGraphicFramePr>
+            <a:graphic xmlns:a="http://schemas.openxmlformats.org/drawingml/2006/main">
+              <a:graphicData uri="http://schemas.openxmlformats.org/drawingml/2006/picture">
+                <pic:pic xmlns:pic="http://schemas.openxmlformats.org/drawingml/2006/picture">
+                  <pic:nvPicPr>
+                    <pic:cNvPr id="20999426" name="Grafik 1" descr="Ein Bild, das Text, Screenshot enthält.&#10;&#10;KI-generierte Inhalte können fehlerhaft sein."/>
+                    <pic:cNvPicPr/>
+                  </pic:nvPicPr>
+                  <pic:blipFill>
+                    <a:blip r:embed="rId27">
+                      <a:extLst>
+                        <a:ext uri="{28A0092B-C50C-407E-A947-70E740481C1C}">
+                          <a14:useLocalDpi xmlns:a14="http://schemas.microsoft.com/office/drawing/2010/main" val="0"/>
+                        </a:ext>
+                      </a:extLst>
+                    </a:blip>
+                    <a:stretch>
+                      <a:fillRect/>
+                    </a:stretch>
+                  </pic:blipFill>
+                  <pic:spPr>
+                    <a:xfrm>
+                      <a:off x="0" y="0"/>
+                      <a:ext cx="5760720" cy="5441950"/>
+                    </a:xfrm>
+                    <a:prstGeom prst="rect">
+                      <a:avLst/>
+                    </a:prstGeom>
+                  </pic:spPr>
+                </pic:pic>
+              </a:graphicData>
+            </a:graphic>
+          </wp:anchor>
+        </w:drawing>
+      </w:r>
+      <w:r>
+        <w:rPr>
+          <w:lang w:val="en-US"/>
+        </w:rPr>
+        <w:drawing>
+          <wp:anchor distT="0" distB="0" distL="114300" distR="114300" simplePos="0" relativeHeight="251700224" behindDoc="0" locked="0" layoutInCell="1" allowOverlap="1" wp14:anchorId="31DD0F19" wp14:editId="02517166">
+            <wp:simplePos x="0" y="0"/>
+            <wp:positionH relativeFrom="margin">
+              <wp:align>center</wp:align>
+            </wp:positionH>
+            <wp:positionV relativeFrom="paragraph">
+              <wp:posOffset>482444</wp:posOffset>
+            </wp:positionV>
+            <wp:extent cx="1057275" cy="228600"/>
+            <wp:effectExtent l="0" t="0" r="9525" b="0"/>
+            <wp:wrapSquare wrapText="bothSides"/>
+            <wp:docPr id="1938047700" name="Grafik 1"/>
+            <wp:cNvGraphicFramePr>
+              <a:graphicFrameLocks xmlns:a="http://schemas.openxmlformats.org/drawingml/2006/main" noChangeAspect="1"/>
+            </wp:cNvGraphicFramePr>
+            <a:graphic xmlns:a="http://schemas.openxmlformats.org/drawingml/2006/main">
+              <a:graphicData uri="http://schemas.openxmlformats.org/drawingml/2006/picture">
+                <pic:pic xmlns:pic="http://schemas.openxmlformats.org/drawingml/2006/picture">
+                  <pic:nvPicPr>
+                    <pic:cNvPr id="1938047700" name=""/>
+                    <pic:cNvPicPr/>
+                  </pic:nvPicPr>
+                  <pic:blipFill>
+                    <a:blip r:embed="rId28">
+                      <a:extLst>
+                        <a:ext uri="{28A0092B-C50C-407E-A947-70E740481C1C}">
+                          <a14:useLocalDpi xmlns:a14="http://schemas.microsoft.com/office/drawing/2010/main" val="0"/>
+                        </a:ext>
+                      </a:extLst>
+                    </a:blip>
+                    <a:stretch>
+                      <a:fillRect/>
+                    </a:stretch>
+                  </pic:blipFill>
+                  <pic:spPr>
+                    <a:xfrm>
+                      <a:off x="0" y="0"/>
+                      <a:ext cx="1057275" cy="228600"/>
+                    </a:xfrm>
+                    <a:prstGeom prst="rect">
+                      <a:avLst/>
+                    </a:prstGeom>
+                  </pic:spPr>
+                </pic:pic>
+              </a:graphicData>
+            </a:graphic>
+          </wp:anchor>
+        </w:drawing>
+      </w:r>
+      <w:r>
+        <w:rPr>
+          <w:lang w:val="en-US"/>
+        </w:rPr>
+        <w:t>Use containers for Node.js development</w:t>
+      </w:r>
+    </w:p>
+    <w:p>
+      <w:pPr>
+        <w:pStyle w:val="berschrift2"/>
+        <w:rPr>
+          <w:lang w:val="en-US"/>
+        </w:rPr>
+      </w:pPr>
+    </w:p>
     <w:sectPr>
-      <w:headerReference w:type="default" r:id="rId27"/>
-      <w:footerReference w:type="default" r:id="rId28"/>
+      <w:headerReference w:type="default" r:id="rId29"/>
+      <w:footerReference w:type="default" r:id="rId30"/>
       <w:pgSz w:w="11906" w:h="16838"/>
       <w:pgMar w:top="1417" w:right="1417" w:bottom="1134" w:left="1417" w:header="708" w:footer="708" w:gutter="0"/>
       <w:pgNumType w:start="0"/>

</xml_diff>